<commit_message>
guided week 4 dan 5
</commit_message>
<xml_diff>
--- a/Laporan Praktikum/Laporan Praktikum/Tugas4-104062400071.docx
+++ b/Laporan Praktikum/Laporan Praktikum/Tugas4-104062400071.docx
@@ -1082,15 +1082,7 @@
           <w:sz w:val="24"/>
           <w:szCs w:val="24"/>
         </w:rPr>
-        <w:t xml:space="preserve"> operand</w:t>
-      </w:r>
-      <w:r>
-        <w:rPr>
-          <w:rFonts w:ascii="Times New Roman" w:hAnsi="Times New Roman" w:cs="Times New Roman"/>
-          <w:sz w:val="24"/>
-          <w:szCs w:val="24"/>
-        </w:rPr>
-        <w:t xml:space="preserve">, </w:t>
+        <w:t xml:space="preserve"> operand, </w:t>
       </w:r>
       <w:proofErr w:type="spellStart"/>
       <w:r>
@@ -13562,7 +13554,27 @@
           <w:sz w:val="24"/>
           <w:szCs w:val="24"/>
         </w:rPr>
-        <w:t xml:space="preserve">Table 2. </w:t>
+        <w:t xml:space="preserve">Table </w:t>
+      </w:r>
+      <w:r>
+        <w:rPr>
+          <w:rFonts w:ascii="Times New Roman" w:hAnsi="Times New Roman" w:cs="Times New Roman"/>
+          <w:i/>
+          <w:iCs/>
+          <w:sz w:val="24"/>
+          <w:szCs w:val="24"/>
+        </w:rPr>
+        <w:t>5</w:t>
+      </w:r>
+      <w:r>
+        <w:rPr>
+          <w:rFonts w:ascii="Times New Roman" w:hAnsi="Times New Roman" w:cs="Times New Roman"/>
+          <w:i/>
+          <w:iCs/>
+          <w:sz w:val="24"/>
+          <w:szCs w:val="24"/>
+        </w:rPr>
+        <w:t xml:space="preserve">. </w:t>
       </w:r>
       <w:proofErr w:type="spellStart"/>
       <w:r>
@@ -14708,7 +14720,27 @@
           <w:sz w:val="24"/>
           <w:szCs w:val="24"/>
         </w:rPr>
-        <w:t xml:space="preserve">Table 2. </w:t>
+        <w:t xml:space="preserve">Table </w:t>
+      </w:r>
+      <w:r>
+        <w:rPr>
+          <w:rFonts w:ascii="Times New Roman" w:hAnsi="Times New Roman" w:cs="Times New Roman"/>
+          <w:i/>
+          <w:iCs/>
+          <w:sz w:val="24"/>
+          <w:szCs w:val="24"/>
+        </w:rPr>
+        <w:t>6</w:t>
+      </w:r>
+      <w:r>
+        <w:rPr>
+          <w:rFonts w:ascii="Times New Roman" w:hAnsi="Times New Roman" w:cs="Times New Roman"/>
+          <w:i/>
+          <w:iCs/>
+          <w:sz w:val="24"/>
+          <w:szCs w:val="24"/>
+        </w:rPr>
+        <w:t xml:space="preserve">. </w:t>
       </w:r>
       <w:proofErr w:type="spellStart"/>
       <w:r>
@@ -16177,6 +16209,130 @@
     </w:p>
     <w:p>
       <w:pPr>
+        <w:spacing w:after="0" w:line="360" w:lineRule="auto"/>
+        <w:jc w:val="center"/>
+        <w:rPr>
+          <w:rFonts w:ascii="Times New Roman" w:hAnsi="Times New Roman" w:cs="Times New Roman"/>
+          <w:sz w:val="24"/>
+          <w:szCs w:val="24"/>
+        </w:rPr>
+      </w:pPr>
+      <w:r>
+        <w:rPr>
+          <w:rFonts w:ascii="Times New Roman" w:hAnsi="Times New Roman" w:cs="Times New Roman"/>
+          <w:sz w:val="24"/>
+          <w:szCs w:val="24"/>
+        </w:rPr>
+        <w:lastRenderedPageBreak/>
+        <w:drawing>
+          <wp:inline distT="0" distB="0" distL="0" distR="0" wp14:anchorId="1A636ED0" wp14:editId="4329C8FE">
+            <wp:extent cx="5760085" cy="2453640"/>
+            <wp:effectExtent l="0" t="0" r="0" b="3810"/>
+            <wp:docPr id="213897990" name="Picture 1" descr="A screenshot of a computer code&#10;&#10;AI-generated content may be incorrect."/>
+            <wp:cNvGraphicFramePr>
+              <a:graphicFrameLocks xmlns:a="http://schemas.openxmlformats.org/drawingml/2006/main" noChangeAspect="1"/>
+            </wp:cNvGraphicFramePr>
+            <a:graphic xmlns:a="http://schemas.openxmlformats.org/drawingml/2006/main">
+              <a:graphicData uri="http://schemas.openxmlformats.org/drawingml/2006/picture">
+                <pic:pic xmlns:pic="http://schemas.openxmlformats.org/drawingml/2006/picture">
+                  <pic:nvPicPr>
+                    <pic:cNvPr id="213897990" name="Picture 1" descr="A screenshot of a computer code&#10;&#10;AI-generated content may be incorrect."/>
+                    <pic:cNvPicPr/>
+                  </pic:nvPicPr>
+                  <pic:blipFill>
+                    <a:blip r:embed="rId6"/>
+                    <a:stretch>
+                      <a:fillRect/>
+                    </a:stretch>
+                  </pic:blipFill>
+                  <pic:spPr>
+                    <a:xfrm>
+                      <a:off x="0" y="0"/>
+                      <a:ext cx="5760085" cy="2453640"/>
+                    </a:xfrm>
+                    <a:prstGeom prst="rect">
+                      <a:avLst/>
+                    </a:prstGeom>
+                  </pic:spPr>
+                </pic:pic>
+              </a:graphicData>
+            </a:graphic>
+          </wp:inline>
+        </w:drawing>
+      </w:r>
+    </w:p>
+    <w:p>
+      <w:pPr>
+        <w:spacing w:after="0" w:line="360" w:lineRule="auto"/>
+        <w:jc w:val="center"/>
+        <w:rPr>
+          <w:rFonts w:ascii="Times New Roman" w:hAnsi="Times New Roman" w:cs="Times New Roman"/>
+          <w:i/>
+          <w:iCs/>
+          <w:sz w:val="24"/>
+          <w:szCs w:val="24"/>
+        </w:rPr>
+      </w:pPr>
+      <w:r>
+        <w:rPr>
+          <w:rFonts w:ascii="Times New Roman" w:hAnsi="Times New Roman" w:cs="Times New Roman"/>
+          <w:i/>
+          <w:iCs/>
+          <w:sz w:val="24"/>
+          <w:szCs w:val="24"/>
+        </w:rPr>
+        <w:t xml:space="preserve">Gambar 1. Code operator </w:t>
+      </w:r>
+      <w:proofErr w:type="spellStart"/>
+      <w:r>
+        <w:rPr>
+          <w:rFonts w:ascii="Times New Roman" w:hAnsi="Times New Roman" w:cs="Times New Roman"/>
+          <w:i/>
+          <w:iCs/>
+          <w:sz w:val="24"/>
+          <w:szCs w:val="24"/>
+        </w:rPr>
+        <w:t>aritmatika</w:t>
+      </w:r>
+      <w:proofErr w:type="spellEnd"/>
+    </w:p>
+    <w:p>
+      <w:pPr>
+        <w:spacing w:after="0" w:line="360" w:lineRule="auto"/>
+        <w:jc w:val="center"/>
+        <w:rPr>
+          <w:rFonts w:ascii="Times New Roman" w:hAnsi="Times New Roman" w:cs="Times New Roman"/>
+          <w:i/>
+          <w:iCs/>
+          <w:sz w:val="24"/>
+          <w:szCs w:val="24"/>
+        </w:rPr>
+      </w:pPr>
+      <w:r>
+        <w:rPr>
+          <w:rFonts w:ascii="Times New Roman" w:hAnsi="Times New Roman" w:cs="Times New Roman"/>
+          <w:i/>
+          <w:iCs/>
+          <w:sz w:val="24"/>
+          <w:szCs w:val="24"/>
+        </w:rPr>
+        <w:t xml:space="preserve">Gambar 2. Hasil output operator </w:t>
+      </w:r>
+      <w:proofErr w:type="spellStart"/>
+      <w:r>
+        <w:rPr>
+          <w:rFonts w:ascii="Times New Roman" w:hAnsi="Times New Roman" w:cs="Times New Roman"/>
+          <w:i/>
+          <w:iCs/>
+          <w:sz w:val="24"/>
+          <w:szCs w:val="24"/>
+        </w:rPr>
+        <w:t>aritmatika</w:t>
+      </w:r>
+      <w:proofErr w:type="spellEnd"/>
+    </w:p>
+    <w:p>
+      <w:pPr>
         <w:pStyle w:val="ListParagraph"/>
         <w:numPr>
           <w:ilvl w:val="1"/>
@@ -16219,6 +16375,129 @@
     </w:p>
     <w:p>
       <w:pPr>
+        <w:spacing w:after="0" w:line="360" w:lineRule="auto"/>
+        <w:jc w:val="center"/>
+        <w:rPr>
+          <w:rFonts w:ascii="Times New Roman" w:hAnsi="Times New Roman" w:cs="Times New Roman"/>
+          <w:sz w:val="24"/>
+          <w:szCs w:val="24"/>
+        </w:rPr>
+      </w:pPr>
+      <w:r>
+        <w:rPr>
+          <w:rFonts w:ascii="Times New Roman" w:hAnsi="Times New Roman" w:cs="Times New Roman"/>
+          <w:sz w:val="24"/>
+          <w:szCs w:val="24"/>
+        </w:rPr>
+        <w:drawing>
+          <wp:inline distT="0" distB="0" distL="0" distR="0" wp14:anchorId="5CEE90E4" wp14:editId="5BDEEBFC">
+            <wp:extent cx="5760085" cy="3465830"/>
+            <wp:effectExtent l="0" t="0" r="0" b="1270"/>
+            <wp:docPr id="1944053882" name="Picture 1" descr="A screenshot of a computer&#10;&#10;AI-generated content may be incorrect."/>
+            <wp:cNvGraphicFramePr>
+              <a:graphicFrameLocks xmlns:a="http://schemas.openxmlformats.org/drawingml/2006/main" noChangeAspect="1"/>
+            </wp:cNvGraphicFramePr>
+            <a:graphic xmlns:a="http://schemas.openxmlformats.org/drawingml/2006/main">
+              <a:graphicData uri="http://schemas.openxmlformats.org/drawingml/2006/picture">
+                <pic:pic xmlns:pic="http://schemas.openxmlformats.org/drawingml/2006/picture">
+                  <pic:nvPicPr>
+                    <pic:cNvPr id="1944053882" name="Picture 1" descr="A screenshot of a computer&#10;&#10;AI-generated content may be incorrect."/>
+                    <pic:cNvPicPr/>
+                  </pic:nvPicPr>
+                  <pic:blipFill>
+                    <a:blip r:embed="rId7"/>
+                    <a:stretch>
+                      <a:fillRect/>
+                    </a:stretch>
+                  </pic:blipFill>
+                  <pic:spPr>
+                    <a:xfrm>
+                      <a:off x="0" y="0"/>
+                      <a:ext cx="5760085" cy="3465830"/>
+                    </a:xfrm>
+                    <a:prstGeom prst="rect">
+                      <a:avLst/>
+                    </a:prstGeom>
+                  </pic:spPr>
+                </pic:pic>
+              </a:graphicData>
+            </a:graphic>
+          </wp:inline>
+        </w:drawing>
+      </w:r>
+    </w:p>
+    <w:p>
+      <w:pPr>
+        <w:spacing w:after="0" w:line="360" w:lineRule="auto"/>
+        <w:jc w:val="center"/>
+        <w:rPr>
+          <w:rFonts w:ascii="Times New Roman" w:hAnsi="Times New Roman" w:cs="Times New Roman"/>
+          <w:i/>
+          <w:iCs/>
+          <w:sz w:val="24"/>
+          <w:szCs w:val="24"/>
+        </w:rPr>
+      </w:pPr>
+      <w:r>
+        <w:rPr>
+          <w:rFonts w:ascii="Times New Roman" w:hAnsi="Times New Roman" w:cs="Times New Roman"/>
+          <w:i/>
+          <w:iCs/>
+          <w:sz w:val="24"/>
+          <w:szCs w:val="24"/>
+        </w:rPr>
+        <w:t xml:space="preserve">Gambar 3. Code operator </w:t>
+      </w:r>
+      <w:proofErr w:type="spellStart"/>
+      <w:r>
+        <w:rPr>
+          <w:rFonts w:ascii="Times New Roman" w:hAnsi="Times New Roman" w:cs="Times New Roman"/>
+          <w:i/>
+          <w:iCs/>
+          <w:sz w:val="24"/>
+          <w:szCs w:val="24"/>
+        </w:rPr>
+        <w:t>perbandingan</w:t>
+      </w:r>
+      <w:proofErr w:type="spellEnd"/>
+    </w:p>
+    <w:p>
+      <w:pPr>
+        <w:spacing w:after="0" w:line="360" w:lineRule="auto"/>
+        <w:jc w:val="center"/>
+        <w:rPr>
+          <w:rFonts w:ascii="Times New Roman" w:hAnsi="Times New Roman" w:cs="Times New Roman"/>
+          <w:i/>
+          <w:iCs/>
+          <w:sz w:val="24"/>
+          <w:szCs w:val="24"/>
+        </w:rPr>
+      </w:pPr>
+      <w:r>
+        <w:rPr>
+          <w:rFonts w:ascii="Times New Roman" w:hAnsi="Times New Roman" w:cs="Times New Roman"/>
+          <w:i/>
+          <w:iCs/>
+          <w:sz w:val="24"/>
+          <w:szCs w:val="24"/>
+        </w:rPr>
+        <w:t xml:space="preserve">Gambar 4. Hasil output operator </w:t>
+      </w:r>
+      <w:proofErr w:type="spellStart"/>
+      <w:r>
+        <w:rPr>
+          <w:rFonts w:ascii="Times New Roman" w:hAnsi="Times New Roman" w:cs="Times New Roman"/>
+          <w:i/>
+          <w:iCs/>
+          <w:sz w:val="24"/>
+          <w:szCs w:val="24"/>
+        </w:rPr>
+        <w:t>perbandingan</w:t>
+      </w:r>
+      <w:proofErr w:type="spellEnd"/>
+    </w:p>
+    <w:p>
+      <w:pPr>
         <w:pStyle w:val="ListParagraph"/>
         <w:numPr>
           <w:ilvl w:val="1"/>
@@ -16261,6 +16540,130 @@
     </w:p>
     <w:p>
       <w:pPr>
+        <w:spacing w:after="0" w:line="360" w:lineRule="auto"/>
+        <w:jc w:val="center"/>
+        <w:rPr>
+          <w:rFonts w:ascii="Times New Roman" w:hAnsi="Times New Roman" w:cs="Times New Roman"/>
+          <w:sz w:val="24"/>
+          <w:szCs w:val="24"/>
+        </w:rPr>
+      </w:pPr>
+      <w:r>
+        <w:rPr>
+          <w:rFonts w:ascii="Times New Roman" w:hAnsi="Times New Roman" w:cs="Times New Roman"/>
+          <w:sz w:val="24"/>
+          <w:szCs w:val="24"/>
+        </w:rPr>
+        <w:lastRenderedPageBreak/>
+        <w:drawing>
+          <wp:inline distT="0" distB="0" distL="0" distR="0" wp14:anchorId="0484E034" wp14:editId="1D99D300">
+            <wp:extent cx="5760085" cy="7270115"/>
+            <wp:effectExtent l="0" t="0" r="0" b="6985"/>
+            <wp:docPr id="2100188444" name="Picture 1" descr="A screenshot of a computer program&#10;&#10;AI-generated content may be incorrect."/>
+            <wp:cNvGraphicFramePr>
+              <a:graphicFrameLocks xmlns:a="http://schemas.openxmlformats.org/drawingml/2006/main" noChangeAspect="1"/>
+            </wp:cNvGraphicFramePr>
+            <a:graphic xmlns:a="http://schemas.openxmlformats.org/drawingml/2006/main">
+              <a:graphicData uri="http://schemas.openxmlformats.org/drawingml/2006/picture">
+                <pic:pic xmlns:pic="http://schemas.openxmlformats.org/drawingml/2006/picture">
+                  <pic:nvPicPr>
+                    <pic:cNvPr id="2100188444" name="Picture 1" descr="A screenshot of a computer program&#10;&#10;AI-generated content may be incorrect."/>
+                    <pic:cNvPicPr/>
+                  </pic:nvPicPr>
+                  <pic:blipFill>
+                    <a:blip r:embed="rId8"/>
+                    <a:stretch>
+                      <a:fillRect/>
+                    </a:stretch>
+                  </pic:blipFill>
+                  <pic:spPr>
+                    <a:xfrm>
+                      <a:off x="0" y="0"/>
+                      <a:ext cx="5760085" cy="7270115"/>
+                    </a:xfrm>
+                    <a:prstGeom prst="rect">
+                      <a:avLst/>
+                    </a:prstGeom>
+                  </pic:spPr>
+                </pic:pic>
+              </a:graphicData>
+            </a:graphic>
+          </wp:inline>
+        </w:drawing>
+      </w:r>
+    </w:p>
+    <w:p>
+      <w:pPr>
+        <w:spacing w:after="0" w:line="360" w:lineRule="auto"/>
+        <w:jc w:val="center"/>
+        <w:rPr>
+          <w:rFonts w:ascii="Times New Roman" w:hAnsi="Times New Roman" w:cs="Times New Roman"/>
+          <w:i/>
+          <w:iCs/>
+          <w:sz w:val="24"/>
+          <w:szCs w:val="24"/>
+        </w:rPr>
+      </w:pPr>
+      <w:r>
+        <w:rPr>
+          <w:rFonts w:ascii="Times New Roman" w:hAnsi="Times New Roman" w:cs="Times New Roman"/>
+          <w:i/>
+          <w:iCs/>
+          <w:sz w:val="24"/>
+          <w:szCs w:val="24"/>
+        </w:rPr>
+        <w:t xml:space="preserve">Gambar 5. Code operator </w:t>
+      </w:r>
+      <w:proofErr w:type="spellStart"/>
+      <w:r>
+        <w:rPr>
+          <w:rFonts w:ascii="Times New Roman" w:hAnsi="Times New Roman" w:cs="Times New Roman"/>
+          <w:i/>
+          <w:iCs/>
+          <w:sz w:val="24"/>
+          <w:szCs w:val="24"/>
+        </w:rPr>
+        <w:t>penugasan</w:t>
+      </w:r>
+      <w:proofErr w:type="spellEnd"/>
+    </w:p>
+    <w:p>
+      <w:pPr>
+        <w:spacing w:after="0" w:line="360" w:lineRule="auto"/>
+        <w:jc w:val="center"/>
+        <w:rPr>
+          <w:rFonts w:ascii="Times New Roman" w:hAnsi="Times New Roman" w:cs="Times New Roman"/>
+          <w:i/>
+          <w:iCs/>
+          <w:sz w:val="24"/>
+          <w:szCs w:val="24"/>
+        </w:rPr>
+      </w:pPr>
+      <w:r>
+        <w:rPr>
+          <w:rFonts w:ascii="Times New Roman" w:hAnsi="Times New Roman" w:cs="Times New Roman"/>
+          <w:i/>
+          <w:iCs/>
+          <w:sz w:val="24"/>
+          <w:szCs w:val="24"/>
+        </w:rPr>
+        <w:t xml:space="preserve">Gambar 6. Hasil output operator </w:t>
+      </w:r>
+      <w:proofErr w:type="spellStart"/>
+      <w:r>
+        <w:rPr>
+          <w:rFonts w:ascii="Times New Roman" w:hAnsi="Times New Roman" w:cs="Times New Roman"/>
+          <w:i/>
+          <w:iCs/>
+          <w:sz w:val="24"/>
+          <w:szCs w:val="24"/>
+        </w:rPr>
+        <w:t>penugasan</w:t>
+      </w:r>
+      <w:proofErr w:type="spellEnd"/>
+    </w:p>
+    <w:p>
+      <w:pPr>
         <w:pStyle w:val="ListParagraph"/>
         <w:numPr>
           <w:ilvl w:val="1"/>
@@ -16285,6 +16688,128 @@
     </w:p>
     <w:p>
       <w:pPr>
+        <w:spacing w:after="0" w:line="360" w:lineRule="auto"/>
+        <w:jc w:val="center"/>
+        <w:rPr>
+          <w:rFonts w:ascii="Times New Roman" w:hAnsi="Times New Roman" w:cs="Times New Roman"/>
+          <w:sz w:val="24"/>
+          <w:szCs w:val="24"/>
+        </w:rPr>
+      </w:pPr>
+      <w:r>
+        <w:rPr>
+          <w:rFonts w:ascii="Times New Roman" w:hAnsi="Times New Roman" w:cs="Times New Roman"/>
+          <w:sz w:val="24"/>
+          <w:szCs w:val="24"/>
+        </w:rPr>
+        <w:lastRenderedPageBreak/>
+        <w:drawing>
+          <wp:inline distT="0" distB="0" distL="0" distR="0" wp14:anchorId="3907FC4F" wp14:editId="006A661B">
+            <wp:extent cx="5760085" cy="2449830"/>
+            <wp:effectExtent l="0" t="0" r="0" b="7620"/>
+            <wp:docPr id="989160606" name="Picture 1" descr="A screenshot of a computer&#10;&#10;AI-generated content may be incorrect."/>
+            <wp:cNvGraphicFramePr>
+              <a:graphicFrameLocks xmlns:a="http://schemas.openxmlformats.org/drawingml/2006/main" noChangeAspect="1"/>
+            </wp:cNvGraphicFramePr>
+            <a:graphic xmlns:a="http://schemas.openxmlformats.org/drawingml/2006/main">
+              <a:graphicData uri="http://schemas.openxmlformats.org/drawingml/2006/picture">
+                <pic:pic xmlns:pic="http://schemas.openxmlformats.org/drawingml/2006/picture">
+                  <pic:nvPicPr>
+                    <pic:cNvPr id="989160606" name="Picture 1" descr="A screenshot of a computer&#10;&#10;AI-generated content may be incorrect."/>
+                    <pic:cNvPicPr/>
+                  </pic:nvPicPr>
+                  <pic:blipFill>
+                    <a:blip r:embed="rId9"/>
+                    <a:stretch>
+                      <a:fillRect/>
+                    </a:stretch>
+                  </pic:blipFill>
+                  <pic:spPr>
+                    <a:xfrm>
+                      <a:off x="0" y="0"/>
+                      <a:ext cx="5760085" cy="2449830"/>
+                    </a:xfrm>
+                    <a:prstGeom prst="rect">
+                      <a:avLst/>
+                    </a:prstGeom>
+                  </pic:spPr>
+                </pic:pic>
+              </a:graphicData>
+            </a:graphic>
+          </wp:inline>
+        </w:drawing>
+      </w:r>
+    </w:p>
+    <w:p>
+      <w:pPr>
+        <w:spacing w:after="0" w:line="360" w:lineRule="auto"/>
+        <w:jc w:val="center"/>
+        <w:rPr>
+          <w:rFonts w:ascii="Times New Roman" w:hAnsi="Times New Roman" w:cs="Times New Roman"/>
+          <w:i/>
+          <w:iCs/>
+          <w:sz w:val="24"/>
+          <w:szCs w:val="24"/>
+        </w:rPr>
+      </w:pPr>
+      <w:r>
+        <w:rPr>
+          <w:rFonts w:ascii="Times New Roman" w:hAnsi="Times New Roman" w:cs="Times New Roman"/>
+          <w:i/>
+          <w:iCs/>
+          <w:sz w:val="24"/>
+          <w:szCs w:val="24"/>
+        </w:rPr>
+        <w:t xml:space="preserve">Gambar 7. </w:t>
+      </w:r>
+      <w:r>
+        <w:rPr>
+          <w:rFonts w:ascii="Times New Roman" w:hAnsi="Times New Roman" w:cs="Times New Roman"/>
+          <w:i/>
+          <w:iCs/>
+          <w:sz w:val="24"/>
+          <w:szCs w:val="24"/>
+        </w:rPr>
+        <w:t xml:space="preserve">Code operator </w:t>
+      </w:r>
+      <w:proofErr w:type="spellStart"/>
+      <w:r>
+        <w:rPr>
+          <w:rFonts w:ascii="Times New Roman" w:hAnsi="Times New Roman" w:cs="Times New Roman"/>
+          <w:i/>
+          <w:iCs/>
+          <w:sz w:val="24"/>
+          <w:szCs w:val="24"/>
+        </w:rPr>
+        <w:t>logika</w:t>
+      </w:r>
+      <w:proofErr w:type="spellEnd"/>
+    </w:p>
+    <w:p>
+      <w:pPr>
+        <w:spacing w:after="0" w:line="360" w:lineRule="auto"/>
+        <w:jc w:val="center"/>
+        <w:rPr>
+          <w:rFonts w:ascii="Times New Roman" w:hAnsi="Times New Roman" w:cs="Times New Roman"/>
+          <w:i/>
+          <w:iCs/>
+          <w:sz w:val="24"/>
+          <w:szCs w:val="24"/>
+        </w:rPr>
+      </w:pPr>
+      <w:r>
+        <w:rPr>
+          <w:rFonts w:ascii="Times New Roman" w:hAnsi="Times New Roman" w:cs="Times New Roman"/>
+          <w:i/>
+          <w:iCs/>
+          <w:sz w:val="24"/>
+          <w:szCs w:val="24"/>
+        </w:rPr>
+        <w:t>Gambar 8. Hasil output operator</w:t>
+      </w:r>
+    </w:p>
+    <w:p>
+      <w:pPr>
         <w:pStyle w:val="ListParagraph"/>
         <w:numPr>
           <w:ilvl w:val="1"/>
@@ -16327,6 +16852,129 @@
     </w:p>
     <w:p>
       <w:pPr>
+        <w:spacing w:after="0" w:line="360" w:lineRule="auto"/>
+        <w:jc w:val="center"/>
+        <w:rPr>
+          <w:rFonts w:ascii="Times New Roman" w:hAnsi="Times New Roman" w:cs="Times New Roman"/>
+          <w:sz w:val="24"/>
+          <w:szCs w:val="24"/>
+        </w:rPr>
+      </w:pPr>
+      <w:r>
+        <w:rPr>
+          <w:rFonts w:ascii="Times New Roman" w:hAnsi="Times New Roman" w:cs="Times New Roman"/>
+          <w:sz w:val="24"/>
+          <w:szCs w:val="24"/>
+        </w:rPr>
+        <w:drawing>
+          <wp:inline distT="0" distB="0" distL="0" distR="0" wp14:anchorId="002BF196" wp14:editId="784453E8">
+            <wp:extent cx="5760085" cy="2969260"/>
+            <wp:effectExtent l="0" t="0" r="0" b="2540"/>
+            <wp:docPr id="985721552" name="Picture 1" descr="A screenshot of a computer code&#10;&#10;AI-generated content may be incorrect."/>
+            <wp:cNvGraphicFramePr>
+              <a:graphicFrameLocks xmlns:a="http://schemas.openxmlformats.org/drawingml/2006/main" noChangeAspect="1"/>
+            </wp:cNvGraphicFramePr>
+            <a:graphic xmlns:a="http://schemas.openxmlformats.org/drawingml/2006/main">
+              <a:graphicData uri="http://schemas.openxmlformats.org/drawingml/2006/picture">
+                <pic:pic xmlns:pic="http://schemas.openxmlformats.org/drawingml/2006/picture">
+                  <pic:nvPicPr>
+                    <pic:cNvPr id="985721552" name="Picture 1" descr="A screenshot of a computer code&#10;&#10;AI-generated content may be incorrect."/>
+                    <pic:cNvPicPr/>
+                  </pic:nvPicPr>
+                  <pic:blipFill>
+                    <a:blip r:embed="rId10"/>
+                    <a:stretch>
+                      <a:fillRect/>
+                    </a:stretch>
+                  </pic:blipFill>
+                  <pic:spPr>
+                    <a:xfrm>
+                      <a:off x="0" y="0"/>
+                      <a:ext cx="5760085" cy="2969260"/>
+                    </a:xfrm>
+                    <a:prstGeom prst="rect">
+                      <a:avLst/>
+                    </a:prstGeom>
+                  </pic:spPr>
+                </pic:pic>
+              </a:graphicData>
+            </a:graphic>
+          </wp:inline>
+        </w:drawing>
+      </w:r>
+    </w:p>
+    <w:p>
+      <w:pPr>
+        <w:spacing w:after="0" w:line="360" w:lineRule="auto"/>
+        <w:jc w:val="center"/>
+        <w:rPr>
+          <w:rFonts w:ascii="Times New Roman" w:hAnsi="Times New Roman" w:cs="Times New Roman"/>
+          <w:i/>
+          <w:iCs/>
+          <w:sz w:val="24"/>
+          <w:szCs w:val="24"/>
+        </w:rPr>
+      </w:pPr>
+      <w:r>
+        <w:rPr>
+          <w:rFonts w:ascii="Times New Roman" w:hAnsi="Times New Roman" w:cs="Times New Roman"/>
+          <w:i/>
+          <w:iCs/>
+          <w:sz w:val="24"/>
+          <w:szCs w:val="24"/>
+        </w:rPr>
+        <w:t xml:space="preserve">Gambar 9. Code operator </w:t>
+      </w:r>
+      <w:proofErr w:type="spellStart"/>
+      <w:r>
+        <w:rPr>
+          <w:rFonts w:ascii="Times New Roman" w:hAnsi="Times New Roman" w:cs="Times New Roman"/>
+          <w:i/>
+          <w:iCs/>
+          <w:sz w:val="24"/>
+          <w:szCs w:val="24"/>
+        </w:rPr>
+        <w:t>logika</w:t>
+      </w:r>
+      <w:proofErr w:type="spellEnd"/>
+    </w:p>
+    <w:p>
+      <w:pPr>
+        <w:spacing w:after="0" w:line="360" w:lineRule="auto"/>
+        <w:jc w:val="center"/>
+        <w:rPr>
+          <w:rFonts w:ascii="Times New Roman" w:hAnsi="Times New Roman" w:cs="Times New Roman"/>
+          <w:i/>
+          <w:iCs/>
+          <w:sz w:val="24"/>
+          <w:szCs w:val="24"/>
+        </w:rPr>
+      </w:pPr>
+      <w:r>
+        <w:rPr>
+          <w:rFonts w:ascii="Times New Roman" w:hAnsi="Times New Roman" w:cs="Times New Roman"/>
+          <w:i/>
+          <w:iCs/>
+          <w:sz w:val="24"/>
+          <w:szCs w:val="24"/>
+        </w:rPr>
+        <w:t xml:space="preserve">Gambar 10. Hasil output operator </w:t>
+      </w:r>
+      <w:proofErr w:type="spellStart"/>
+      <w:r>
+        <w:rPr>
+          <w:rFonts w:ascii="Times New Roman" w:hAnsi="Times New Roman" w:cs="Times New Roman"/>
+          <w:i/>
+          <w:iCs/>
+          <w:sz w:val="24"/>
+          <w:szCs w:val="24"/>
+        </w:rPr>
+        <w:t>logika</w:t>
+      </w:r>
+      <w:proofErr w:type="spellEnd"/>
+    </w:p>
+    <w:p>
+      <w:pPr>
         <w:pStyle w:val="ListParagraph"/>
         <w:numPr>
           <w:ilvl w:val="1"/>
@@ -16361,6 +17009,148 @@
     </w:p>
     <w:p>
       <w:pPr>
+        <w:spacing w:after="0" w:line="360" w:lineRule="auto"/>
+        <w:jc w:val="center"/>
+        <w:rPr>
+          <w:rFonts w:ascii="Times New Roman" w:hAnsi="Times New Roman" w:cs="Times New Roman"/>
+          <w:sz w:val="24"/>
+          <w:szCs w:val="24"/>
+        </w:rPr>
+      </w:pPr>
+      <w:r>
+        <w:rPr>
+          <w:rFonts w:ascii="Times New Roman" w:hAnsi="Times New Roman" w:cs="Times New Roman"/>
+          <w:sz w:val="24"/>
+          <w:szCs w:val="24"/>
+        </w:rPr>
+        <w:lastRenderedPageBreak/>
+        <w:drawing>
+          <wp:inline distT="0" distB="0" distL="0" distR="0" wp14:anchorId="45814B8A" wp14:editId="086225E3">
+            <wp:extent cx="5760085" cy="2711450"/>
+            <wp:effectExtent l="0" t="0" r="0" b="0"/>
+            <wp:docPr id="1999221775" name="Picture 1" descr="A screenshot of a computer&#10;&#10;AI-generated content may be incorrect."/>
+            <wp:cNvGraphicFramePr>
+              <a:graphicFrameLocks xmlns:a="http://schemas.openxmlformats.org/drawingml/2006/main" noChangeAspect="1"/>
+            </wp:cNvGraphicFramePr>
+            <a:graphic xmlns:a="http://schemas.openxmlformats.org/drawingml/2006/main">
+              <a:graphicData uri="http://schemas.openxmlformats.org/drawingml/2006/picture">
+                <pic:pic xmlns:pic="http://schemas.openxmlformats.org/drawingml/2006/picture">
+                  <pic:nvPicPr>
+                    <pic:cNvPr id="1999221775" name="Picture 1" descr="A screenshot of a computer&#10;&#10;AI-generated content may be incorrect."/>
+                    <pic:cNvPicPr/>
+                  </pic:nvPicPr>
+                  <pic:blipFill>
+                    <a:blip r:embed="rId11"/>
+                    <a:stretch>
+                      <a:fillRect/>
+                    </a:stretch>
+                  </pic:blipFill>
+                  <pic:spPr>
+                    <a:xfrm>
+                      <a:off x="0" y="0"/>
+                      <a:ext cx="5760085" cy="2711450"/>
+                    </a:xfrm>
+                    <a:prstGeom prst="rect">
+                      <a:avLst/>
+                    </a:prstGeom>
+                  </pic:spPr>
+                </pic:pic>
+              </a:graphicData>
+            </a:graphic>
+          </wp:inline>
+        </w:drawing>
+      </w:r>
+    </w:p>
+    <w:p>
+      <w:pPr>
+        <w:spacing w:after="0" w:line="360" w:lineRule="auto"/>
+        <w:jc w:val="center"/>
+        <w:rPr>
+          <w:rFonts w:ascii="Times New Roman" w:hAnsi="Times New Roman" w:cs="Times New Roman"/>
+          <w:i/>
+          <w:iCs/>
+          <w:sz w:val="24"/>
+          <w:szCs w:val="24"/>
+        </w:rPr>
+      </w:pPr>
+      <w:r>
+        <w:rPr>
+          <w:rFonts w:ascii="Times New Roman" w:hAnsi="Times New Roman" w:cs="Times New Roman"/>
+          <w:i/>
+          <w:iCs/>
+          <w:sz w:val="24"/>
+          <w:szCs w:val="24"/>
+        </w:rPr>
+        <w:t xml:space="preserve">Gambar 11. Code </w:t>
+      </w:r>
+      <w:r>
+        <w:rPr>
+          <w:rFonts w:ascii="Times New Roman" w:hAnsi="Times New Roman" w:cs="Times New Roman"/>
+          <w:i/>
+          <w:iCs/>
+          <w:sz w:val="24"/>
+          <w:szCs w:val="24"/>
+        </w:rPr>
+        <w:t>Identity Operators</w:t>
+      </w:r>
+    </w:p>
+    <w:p>
+      <w:pPr>
+        <w:spacing w:after="0" w:line="360" w:lineRule="auto"/>
+        <w:jc w:val="center"/>
+        <w:rPr>
+          <w:rFonts w:ascii="Times New Roman" w:hAnsi="Times New Roman" w:cs="Times New Roman"/>
+          <w:i/>
+          <w:iCs/>
+          <w:sz w:val="24"/>
+          <w:szCs w:val="24"/>
+        </w:rPr>
+      </w:pPr>
+      <w:r>
+        <w:rPr>
+          <w:rFonts w:ascii="Times New Roman" w:hAnsi="Times New Roman" w:cs="Times New Roman"/>
+          <w:i/>
+          <w:iCs/>
+          <w:sz w:val="24"/>
+          <w:szCs w:val="24"/>
+        </w:rPr>
+        <w:t xml:space="preserve">Gambar 12. Hasil </w:t>
+      </w:r>
+      <w:proofErr w:type="gramStart"/>
+      <w:r>
+        <w:rPr>
+          <w:rFonts w:ascii="Times New Roman" w:hAnsi="Times New Roman" w:cs="Times New Roman"/>
+          <w:i/>
+          <w:iCs/>
+          <w:sz w:val="24"/>
+          <w:szCs w:val="24"/>
+        </w:rPr>
+        <w:t>output</w:t>
+      </w:r>
+      <w:proofErr w:type="gramEnd"/>
+      <w:r>
+        <w:rPr>
+          <w:rFonts w:ascii="Times New Roman" w:hAnsi="Times New Roman" w:cs="Times New Roman"/>
+          <w:i/>
+          <w:iCs/>
+          <w:sz w:val="24"/>
+          <w:szCs w:val="24"/>
+        </w:rPr>
+        <w:t xml:space="preserve"> </w:t>
+      </w:r>
+      <w:r>
+        <w:rPr>
+          <w:rFonts w:ascii="Times New Roman" w:hAnsi="Times New Roman" w:cs="Times New Roman"/>
+          <w:i/>
+          <w:iCs/>
+          <w:sz w:val="24"/>
+          <w:szCs w:val="24"/>
+        </w:rPr>
+        <w:t>Identity Operators</w:t>
+      </w:r>
+    </w:p>
+    <w:p>
+      <w:pPr>
         <w:pStyle w:val="ListParagraph"/>
         <w:numPr>
           <w:ilvl w:val="0"/>
@@ -16442,7 +17232,6 @@
           <w:sz w:val="24"/>
           <w:szCs w:val="24"/>
         </w:rPr>
-        <w:lastRenderedPageBreak/>
         <w:t xml:space="preserve">Jika </w:t>
       </w:r>
       <w:proofErr w:type="spellStart"/>
@@ -16874,6 +17663,98 @@
     </w:p>
     <w:p>
       <w:pPr>
+        <w:spacing w:after="0" w:line="360" w:lineRule="auto"/>
+        <w:jc w:val="both"/>
+        <w:rPr>
+          <w:rFonts w:ascii="Times New Roman" w:hAnsi="Times New Roman" w:cs="Times New Roman"/>
+          <w:sz w:val="24"/>
+          <w:szCs w:val="24"/>
+        </w:rPr>
+      </w:pPr>
+      <w:r>
+        <w:rPr>
+          <w:rFonts w:ascii="Times New Roman" w:hAnsi="Times New Roman" w:cs="Times New Roman"/>
+          <w:sz w:val="24"/>
+          <w:szCs w:val="24"/>
+        </w:rPr>
+        <w:lastRenderedPageBreak/>
+        <w:drawing>
+          <wp:inline distT="0" distB="0" distL="0" distR="0" wp14:anchorId="3C7EFAAF" wp14:editId="061F9642">
+            <wp:extent cx="5760085" cy="4627880"/>
+            <wp:effectExtent l="0" t="0" r="0" b="1270"/>
+            <wp:docPr id="1144434021" name="Picture 1" descr="A screenshot of a computer program&#10;&#10;AI-generated content may be incorrect."/>
+            <wp:cNvGraphicFramePr>
+              <a:graphicFrameLocks xmlns:a="http://schemas.openxmlformats.org/drawingml/2006/main" noChangeAspect="1"/>
+            </wp:cNvGraphicFramePr>
+            <a:graphic xmlns:a="http://schemas.openxmlformats.org/drawingml/2006/main">
+              <a:graphicData uri="http://schemas.openxmlformats.org/drawingml/2006/picture">
+                <pic:pic xmlns:pic="http://schemas.openxmlformats.org/drawingml/2006/picture">
+                  <pic:nvPicPr>
+                    <pic:cNvPr id="1144434021" name="Picture 1" descr="A screenshot of a computer program&#10;&#10;AI-generated content may be incorrect."/>
+                    <pic:cNvPicPr/>
+                  </pic:nvPicPr>
+                  <pic:blipFill>
+                    <a:blip r:embed="rId12"/>
+                    <a:stretch>
+                      <a:fillRect/>
+                    </a:stretch>
+                  </pic:blipFill>
+                  <pic:spPr>
+                    <a:xfrm>
+                      <a:off x="0" y="0"/>
+                      <a:ext cx="5760085" cy="4627880"/>
+                    </a:xfrm>
+                    <a:prstGeom prst="rect">
+                      <a:avLst/>
+                    </a:prstGeom>
+                  </pic:spPr>
+                </pic:pic>
+              </a:graphicData>
+            </a:graphic>
+          </wp:inline>
+        </w:drawing>
+      </w:r>
+    </w:p>
+    <w:p>
+      <w:pPr>
+        <w:spacing w:after="0" w:line="360" w:lineRule="auto"/>
+        <w:jc w:val="center"/>
+        <w:rPr>
+          <w:rFonts w:ascii="Times New Roman" w:hAnsi="Times New Roman" w:cs="Times New Roman"/>
+          <w:sz w:val="24"/>
+          <w:szCs w:val="24"/>
+        </w:rPr>
+      </w:pPr>
+      <w:r>
+        <w:rPr>
+          <w:rFonts w:ascii="Times New Roman" w:hAnsi="Times New Roman" w:cs="Times New Roman"/>
+          <w:sz w:val="24"/>
+          <w:szCs w:val="24"/>
+        </w:rPr>
+        <w:t>Gambar 13. Code unguided 1</w:t>
+      </w:r>
+    </w:p>
+    <w:p>
+      <w:pPr>
+        <w:spacing w:after="0" w:line="360" w:lineRule="auto"/>
+        <w:jc w:val="center"/>
+        <w:rPr>
+          <w:rFonts w:ascii="Times New Roman" w:hAnsi="Times New Roman" w:cs="Times New Roman"/>
+          <w:sz w:val="24"/>
+          <w:szCs w:val="24"/>
+        </w:rPr>
+      </w:pPr>
+      <w:r>
+        <w:rPr>
+          <w:rFonts w:ascii="Times New Roman" w:hAnsi="Times New Roman" w:cs="Times New Roman"/>
+          <w:sz w:val="24"/>
+          <w:szCs w:val="24"/>
+        </w:rPr>
+        <w:t>Gambar 14. Hasil output unguided 1</w:t>
+      </w:r>
+    </w:p>
+    <w:p>
+      <w:pPr>
         <w:pStyle w:val="ListParagraph"/>
         <w:numPr>
           <w:ilvl w:val="1"/>
@@ -17215,6 +18096,106 @@
         <w:t>= ?</w:t>
       </w:r>
       <w:proofErr w:type="gramEnd"/>
+    </w:p>
+    <w:p>
+      <w:pPr>
+        <w:spacing w:after="0" w:line="360" w:lineRule="auto"/>
+        <w:jc w:val="center"/>
+        <w:rPr>
+          <w:rFonts w:ascii="Times New Roman" w:hAnsi="Times New Roman" w:cs="Times New Roman"/>
+          <w:sz w:val="24"/>
+          <w:szCs w:val="24"/>
+        </w:rPr>
+      </w:pPr>
+      <w:r>
+        <w:rPr>
+          <w:rFonts w:ascii="Times New Roman" w:hAnsi="Times New Roman" w:cs="Times New Roman"/>
+          <w:sz w:val="24"/>
+          <w:szCs w:val="24"/>
+        </w:rPr>
+        <w:lastRenderedPageBreak/>
+        <w:drawing>
+          <wp:inline distT="0" distB="0" distL="0" distR="0" wp14:anchorId="0850FDD9" wp14:editId="6322C91C">
+            <wp:extent cx="5760085" cy="4319905"/>
+            <wp:effectExtent l="0" t="0" r="0" b="4445"/>
+            <wp:docPr id="2053277513" name="Picture 1" descr="A screenshot of a computer&#10;&#10;AI-generated content may be incorrect."/>
+            <wp:cNvGraphicFramePr>
+              <a:graphicFrameLocks xmlns:a="http://schemas.openxmlformats.org/drawingml/2006/main" noChangeAspect="1"/>
+            </wp:cNvGraphicFramePr>
+            <a:graphic xmlns:a="http://schemas.openxmlformats.org/drawingml/2006/main">
+              <a:graphicData uri="http://schemas.openxmlformats.org/drawingml/2006/picture">
+                <pic:pic xmlns:pic="http://schemas.openxmlformats.org/drawingml/2006/picture">
+                  <pic:nvPicPr>
+                    <pic:cNvPr id="2053277513" name="Picture 1" descr="A screenshot of a computer&#10;&#10;AI-generated content may be incorrect."/>
+                    <pic:cNvPicPr/>
+                  </pic:nvPicPr>
+                  <pic:blipFill>
+                    <a:blip r:embed="rId13"/>
+                    <a:stretch>
+                      <a:fillRect/>
+                    </a:stretch>
+                  </pic:blipFill>
+                  <pic:spPr>
+                    <a:xfrm>
+                      <a:off x="0" y="0"/>
+                      <a:ext cx="5760085" cy="4319905"/>
+                    </a:xfrm>
+                    <a:prstGeom prst="rect">
+                      <a:avLst/>
+                    </a:prstGeom>
+                  </pic:spPr>
+                </pic:pic>
+              </a:graphicData>
+            </a:graphic>
+          </wp:inline>
+        </w:drawing>
+      </w:r>
+    </w:p>
+    <w:p>
+      <w:pPr>
+        <w:spacing w:after="0" w:line="360" w:lineRule="auto"/>
+        <w:jc w:val="center"/>
+        <w:rPr>
+          <w:rFonts w:ascii="Times New Roman" w:hAnsi="Times New Roman" w:cs="Times New Roman"/>
+          <w:i/>
+          <w:iCs/>
+          <w:sz w:val="24"/>
+          <w:szCs w:val="24"/>
+        </w:rPr>
+      </w:pPr>
+      <w:r>
+        <w:rPr>
+          <w:rFonts w:ascii="Times New Roman" w:hAnsi="Times New Roman" w:cs="Times New Roman"/>
+          <w:i/>
+          <w:iCs/>
+          <w:sz w:val="24"/>
+          <w:szCs w:val="24"/>
+        </w:rPr>
+        <w:t>Gambar 15. Code unguided 2</w:t>
+      </w:r>
+    </w:p>
+    <w:p>
+      <w:pPr>
+        <w:spacing w:after="0" w:line="360" w:lineRule="auto"/>
+        <w:jc w:val="center"/>
+        <w:rPr>
+          <w:rFonts w:ascii="Times New Roman" w:hAnsi="Times New Roman" w:cs="Times New Roman"/>
+          <w:i/>
+          <w:iCs/>
+          <w:sz w:val="24"/>
+          <w:szCs w:val="24"/>
+        </w:rPr>
+      </w:pPr>
+      <w:r>
+        <w:rPr>
+          <w:rFonts w:ascii="Times New Roman" w:hAnsi="Times New Roman" w:cs="Times New Roman"/>
+          <w:i/>
+          <w:iCs/>
+          <w:sz w:val="24"/>
+          <w:szCs w:val="24"/>
+        </w:rPr>
+        <w:t>Gambar 16. Hasil output unguided 2</w:t>
+      </w:r>
     </w:p>
     <w:p>
       <w:pPr>
@@ -19287,6 +20268,7 @@
   <w:style w:type="character" w:default="1" w:styleId="DefaultParagraphFont">
     <w:name w:val="Default Paragraph Font"/>
     <w:uiPriority w:val="1"/>
+    <w:semiHidden/>
     <w:unhideWhenUsed/>
   </w:style>
   <w:style w:type="table" w:default="1" w:styleId="TableNormal">

</xml_diff>